<commit_message>
ajouts fonctions "produire_carte_statique" "telecharger_donnees_onde_api"
</commit_message>
<xml_diff>
--- a/inst/rmarkdown/templates/rapport_mensuel_onde_dpt/skeleton/modele_word_rapport_OFB.docx
+++ b/inst/rmarkdown/templates/rapport_mensuel_onde_dpt/skeleton/modele_word_rapport_OFB.docx
@@ -30,8 +30,6 @@
       <w:r>
         <w:t>OFB, DR Normandie</w:t>
       </w:r>
-      <w:bookmarkStart w:id="0" w:name="_GoBack"/>
-      <w:bookmarkEnd w:id="0"/>
     </w:p>
     <w:p>
       <w:pPr>
@@ -58,7 +56,7 @@
       <w:pPr>
         <w:pStyle w:val="Titre1"/>
       </w:pPr>
-      <w:bookmarkStart w:id="1" w:name="X495e290ee69557aaaee7817043e8b5052e94328"/>
+      <w:bookmarkStart w:id="0" w:name="X495e290ee69557aaaee7817043e8b5052e94328"/>
       <w:r>
         <w:lastRenderedPageBreak/>
         <w:t>Rappels</w:t>
@@ -73,8 +71,8 @@
       <w:pPr>
         <w:pStyle w:val="Titre1"/>
       </w:pPr>
-      <w:bookmarkStart w:id="2" w:name="Xe1435fc4fb299a8aee231d7a13a0426e3060344"/>
-      <w:bookmarkEnd w:id="1"/>
+      <w:bookmarkStart w:id="1" w:name="Xe1435fc4fb299a8aee231d7a13a0426e3060344"/>
+      <w:bookmarkEnd w:id="0"/>
       <w:r>
         <w:lastRenderedPageBreak/>
         <w:t xml:space="preserve">Situation </w:t>
@@ -83,6 +81,9 @@
     <w:p>
       <w:pPr>
         <w:pStyle w:val="FirstParagraph"/>
+        <w:rPr>
+          <w:rStyle w:val="Assecstyle"/>
+        </w:rPr>
       </w:pPr>
       <w:r>
         <w:t xml:space="preserve">La carte ci-dessous </w:t>
@@ -125,16 +126,69 @@
       <w:r>
         <w:t xml:space="preserve">, </w:t>
       </w:r>
+      <w:proofErr w:type="spellStart"/>
       <w:r>
         <w:rPr>
           <w:rStyle w:val="Ecoulementnonvisiblestyle"/>
           <w:i/>
           <w:iCs/>
         </w:rPr>
-        <w:t>écoulement non visible</w:t>
-      </w:r>
-      <w:r>
-        <w:t xml:space="preserve">, ou </w:t>
+        <w:t>écoulement</w:t>
+      </w:r>
+      <w:proofErr w:type="spellEnd"/>
+      <w:r>
+        <w:rPr>
+          <w:rStyle w:val="Ecoulementnonvisiblestyle"/>
+          <w:i/>
+          <w:iCs/>
+        </w:rPr>
+        <w:t xml:space="preserve"> </w:t>
+      </w:r>
+      <w:proofErr w:type="gramStart"/>
+      <w:r>
+        <w:rPr>
+          <w:rStyle w:val="Ecoulementnonvisiblestyle"/>
+          <w:i/>
+          <w:iCs/>
+        </w:rPr>
+        <w:t>non visible</w:t>
+      </w:r>
+      <w:proofErr w:type="gramEnd"/>
+      <w:r>
+        <w:t xml:space="preserve">, </w:t>
+      </w:r>
+      <w:proofErr w:type="spellStart"/>
+      <w:r>
+        <w:rPr>
+          <w:rStyle w:val="Ecoulvisiblefaible"/>
+        </w:rPr>
+        <w:t>écoulement</w:t>
+      </w:r>
+      <w:proofErr w:type="spellEnd"/>
+      <w:r>
+        <w:rPr>
+          <w:rStyle w:val="Ecoulvisiblefaible"/>
+        </w:rPr>
+        <w:t xml:space="preserve"> visible </w:t>
+      </w:r>
+      <w:proofErr w:type="spellStart"/>
+      <w:r>
+        <w:rPr>
+          <w:rStyle w:val="Ecoulvisiblefaible"/>
+        </w:rPr>
+        <w:t>faible</w:t>
+      </w:r>
+      <w:proofErr w:type="spellEnd"/>
+      <w:r>
+        <w:t xml:space="preserve">, </w:t>
+      </w:r>
+      <w:proofErr w:type="spellStart"/>
+      <w:r>
+        <w:t>ou</w:t>
+      </w:r>
+      <w:proofErr w:type="spellEnd"/>
+      <w:r>
+        <w:t xml:space="preserve"> </w:t>
       </w:r>
       <w:r>
         <w:rPr>
@@ -143,18 +197,17 @@
         </w:rPr>
         <w:t>observation impossible</w:t>
       </w:r>
-      <w:r>
-        <w:t>.</w:t>
-      </w:r>
     </w:p>
     <w:p>
       <w:pPr>
         <w:pStyle w:val="Titre2"/>
       </w:pPr>
-      <w:bookmarkStart w:id="3" w:name="commentaires"/>
+      <w:bookmarkStart w:id="2" w:name="commentaires"/>
+      <w:proofErr w:type="spellStart"/>
       <w:r>
         <w:t>Commentaires</w:t>
       </w:r>
+      <w:proofErr w:type="spellEnd"/>
     </w:p>
     <w:p>
       <w:pPr>
@@ -163,6 +216,8 @@
       <w:r>
         <w:t>Commentaires spécifiques</w:t>
       </w:r>
+      <w:bookmarkStart w:id="3" w:name="_GoBack"/>
+      <w:bookmarkEnd w:id="1"/>
       <w:bookmarkEnd w:id="2"/>
       <w:bookmarkEnd w:id="3"/>
     </w:p>
@@ -2571,6 +2626,35 @@
       <w:sz w:val="21"/>
     </w:rPr>
   </w:style>
+  <w:style w:type="paragraph" w:customStyle="1" w:styleId="Ecoulvisiblefaiblestyle">
+    <w:name w:val="Ecoul_visible_faible_style"/>
+    <w:basedOn w:val="Corpsdetexte"/>
+    <w:next w:val="FirstParagraph"/>
+    <w:link w:val="EcoulvisiblefaiblestyleCar"/>
+    <w:rsid w:val="007B3B2A"/>
+  </w:style>
+  <w:style w:type="character" w:customStyle="1" w:styleId="EcoulvisiblefaiblestyleCar">
+    <w:name w:val="Ecoul_visible_faible_style Car"/>
+    <w:basedOn w:val="CorpsdetexteCar"/>
+    <w:link w:val="Ecoulvisiblefaiblestyle"/>
+    <w:rsid w:val="007B3B2A"/>
+    <w:rPr>
+      <w:rFonts w:ascii="Marianne" w:hAnsi="Marianne"/>
+      <w:sz w:val="21"/>
+    </w:rPr>
+  </w:style>
+  <w:style w:type="character" w:customStyle="1" w:styleId="Ecoulvisiblefaible">
+    <w:name w:val="Ecoul_visible_faible"/>
+    <w:basedOn w:val="Policepardfaut"/>
+    <w:uiPriority w:val="1"/>
+    <w:qFormat/>
+    <w:rsid w:val="007B3B2A"/>
+    <w:rPr>
+      <w:rFonts w:ascii="Marianne" w:hAnsi="Marianne"/>
+      <w:color w:val="BDD7D5"/>
+      <w:sz w:val="21"/>
+    </w:rPr>
+  </w:style>
 </w:styles>
 </file>
 

</xml_diff>